<commit_message>
Add details to forms
</commit_message>
<xml_diff>
--- a/ImplementationandTestingunitstudentguide.docx
+++ b/ImplementationandTestingunitstudentguide.docx
@@ -12,21 +12,7 @@
         <w:rPr>
           <w:b/>
         </w:rPr>
-        <w:t xml:space="preserve">Evidence </w:t>
-      </w:r>
-      <w:proofErr w:type="gramStart"/>
-      <w:r>
-        <w:rPr>
-          <w:b/>
-        </w:rPr>
-        <w:t>for  Implementation</w:t>
-      </w:r>
-      <w:proofErr w:type="gramEnd"/>
-      <w:r>
-        <w:rPr>
-          <w:b/>
-        </w:rPr>
-        <w:t xml:space="preserve"> and Testing Unit.</w:t>
+        <w:t>Evidence for  Implementation and Testing Unit.</w:t>
       </w:r>
     </w:p>
     <w:p/>
@@ -51,8 +37,6 @@
       <w:r>
         <w:t>23/06/2017</w:t>
       </w:r>
-    </w:p>
-    <w:p>
       <w:bookmarkStart w:id="0" w:name="_GoBack"/>
       <w:bookmarkEnd w:id="0"/>
     </w:p>
@@ -313,12 +297,12 @@
         <w:rPr>
           <w:b/>
         </w:rPr>
+        <w:t xml:space="preserve"> </w:t>
+      </w:r>
+    </w:p>
+    <w:p>
+      <w:r>
         <w:lastRenderedPageBreak/>
-        <w:t xml:space="preserve"> </w:t>
-      </w:r>
-    </w:p>
-    <w:p>
-      <w:r>
         <w:tab/>
       </w:r>
       <w:r>
@@ -569,12 +553,12 @@
         <w:rPr>
           <w:b/>
         </w:rPr>
+        <w:t xml:space="preserve">I.T 5 - Example of a hash, a function that uses a hash and the result </w:t>
+      </w:r>
+    </w:p>
+    <w:p>
+      <w:r>
         <w:lastRenderedPageBreak/>
-        <w:t xml:space="preserve">I.T 5 - Example of a hash, a function that uses a hash and the result </w:t>
-      </w:r>
-    </w:p>
-    <w:p>
-      <w:r>
         <w:tab/>
       </w:r>
       <w:r>

</xml_diff>